<commit_message>
Added Timers/ Optimized Health System. 2.0.0.0
Cancelled some parts.
</commit_message>
<xml_diff>
--- a/External Game Document 101063331 (GDD)-1.docx
+++ b/External Game Document 101063331 (GDD)-1.docx
@@ -3,7 +3,11 @@
 <w:document xmlns:wpc="http://schemas.microsoft.com/office/word/2010/wordprocessingCanvas" xmlns:cx="http://schemas.microsoft.com/office/drawing/2014/chartex" xmlns:cx1="http://schemas.microsoft.com/office/drawing/2015/9/8/chartex" xmlns:cx2="http://schemas.microsoft.com/office/drawing/2015/10/21/chartex" xmlns:cx3="http://schemas.microsoft.com/office/drawing/2016/5/9/chartex" xmlns:cx4="http://schemas.microsoft.com/office/drawing/2016/5/10/chartex" xmlns:cx5="http://schemas.microsoft.com/office/drawing/2016/5/11/chartex" xmlns:cx6="http://schemas.microsoft.com/office/drawing/2016/5/12/chartex" xmlns:cx7="http://schemas.microsoft.com/office/drawing/2016/5/13/chartex" xmlns:cx8="http://schemas.microsoft.com/office/drawing/2016/5/14/chartex" xmlns:mc="http://schemas.openxmlformats.org/markup-compatibility/2006" xmlns:aink="http://schemas.microsoft.com/office/drawing/2016/ink" xmlns:am3d="http://schemas.microsoft.com/office/drawing/2017/model3d" xmlns:o="urn:schemas-microsoft-com:office:office" xmlns:r="http://schemas.openxmlformats.org/officeDocument/2006/relationships" xmlns:m="http://schemas.openxmlformats.org/officeDocument/2006/math" xmlns:v="urn:schemas-microsoft-com:vml" xmlns:wp14="http://schemas.microsoft.com/office/word/2010/wordprocessingDrawing" xmlns:wp="http://schemas.openxmlformats.org/drawingml/2006/wordprocessingDrawing" xmlns:w10="urn:schemas-microsoft-com:office:word" xmlns:w="http://schemas.openxmlformats.org/wordprocessingml/2006/main" xmlns:w14="http://schemas.microsoft.com/office/word/2010/wordml" xmlns:w15="http://schemas.microsoft.com/office/word/2012/wordml" xmlns:w16cex="http://schemas.microsoft.com/office/word/2018/wordml/cex" xmlns:w16cid="http://schemas.microsoft.com/office/word/2016/wordml/cid" xmlns:w16="http://schemas.microsoft.com/office/word/2018/wordml" xmlns:w16se="http://schemas.microsoft.com/office/word/2015/wordml/symex" xmlns:wpg="http://schemas.microsoft.com/office/word/2010/wordprocessingGroup" xmlns:wpi="http://schemas.microsoft.com/office/word/2010/wordprocessingInk" xmlns:wne="http://schemas.microsoft.com/office/word/2006/wordml" xmlns:wps="http://schemas.microsoft.com/office/word/2010/wordprocessingShape" mc:Ignorable="w14 w15 w16se w16cid w16 w16cex wp14">
   <w:background w:color="FFFFFF" w:themeColor="background1"/>
   <w:body>
-    <w:p/>
+    <w:p>
+      <w:r>
+        <w:t xml:space="preserve">                                                                                    101063331</w:t>
+      </w:r>
+    </w:p>
     <w:tbl>
       <w:tblPr>
         <w:tblpPr w:leftFromText="180" w:rightFromText="180" w:vertAnchor="page" w:horzAnchor="margin" w:tblpY="1561"/>
@@ -198,7 +202,7 @@
                                           <pic:cNvPicPr/>
                                         </pic:nvPicPr>
                                         <pic:blipFill>
-                                          <a:blip r:embed="rId13">
+                                          <a:blip r:embed="rId12">
                                             <a:extLst>
                                               <a:ext uri="{28A0092B-C50C-407E-A947-70E740481C1C}">
                                                 <a14:useLocalDpi xmlns:a14="http://schemas.microsoft.com/office/drawing/2010/main" val="0"/>
@@ -874,8 +878,31 @@
           <w:sz w:val="24"/>
           <w:szCs w:val="24"/>
         </w:rPr>
-        <w:t xml:space="preserve">2.0.0.0 .:  2020- 10-26(Live Release) Movement, enemy collision, combat, heath, score, music, sound fx, roamable menus, playable on Samsung 10+, Joystick controls, Button controls. </w:t>
-      </w:r>
+        <w:t xml:space="preserve">2.0.0.0 .:  2020- 10-26(Movement, enemy collision, combat, heath, score, music, sound fx, roamable menus, playable on Samsung 10+, Joystick controls, Button controls. </w:t>
+      </w:r>
+    </w:p>
+    <w:p>
+      <w:pPr>
+        <w:rPr>
+          <w:sz w:val="24"/>
+          <w:szCs w:val="24"/>
+        </w:rPr>
+      </w:pPr>
+      <w:r>
+        <w:rPr>
+          <w:sz w:val="24"/>
+          <w:szCs w:val="24"/>
+        </w:rPr>
+        <w:t>3.0.0.0.: 2020-12- 13 (Live Release)(Added Timer and optimized health system. Support for Android 10+)</w:t>
+      </w:r>
+    </w:p>
+    <w:p>
+      <w:pPr>
+        <w:rPr>
+          <w:sz w:val="24"/>
+          <w:szCs w:val="24"/>
+        </w:rPr>
+      </w:pPr>
       <w:r>
         <w:rPr>
           <w:sz w:val="24"/>
@@ -1233,7 +1260,7 @@
                     <pic:cNvPicPr/>
                   </pic:nvPicPr>
                   <pic:blipFill>
-                    <a:blip r:embed="rId14">
+                    <a:blip r:embed="rId13">
                       <a:extLst>
                         <a:ext uri="{28A0092B-C50C-407E-A947-70E740481C1C}">
                           <a14:useLocalDpi xmlns:a14="http://schemas.microsoft.com/office/drawing/2010/main" val="0"/>
@@ -1351,7 +1378,7 @@
                     </pic:cNvPicPr>
                   </pic:nvPicPr>
                   <pic:blipFill>
-                    <a:blip r:embed="rId15">
+                    <a:blip r:embed="rId14">
                       <a:extLst>
                         <a:ext uri="{28A0092B-C50C-407E-A947-70E740481C1C}">
                           <a14:useLocalDpi xmlns:a14="http://schemas.microsoft.com/office/drawing/2010/main" val="0"/>
@@ -1387,10 +1414,10 @@
           <w:noProof/>
         </w:rPr>
         <w:drawing>
-          <wp:inline distT="0" distB="0" distL="0" distR="0" wp14:anchorId="07D9CE4D" wp14:editId="49CC261B">
-            <wp:extent cx="2476500" cy="4314825"/>
-            <wp:effectExtent l="0" t="0" r="0" b="9525"/>
-            <wp:docPr id="4" name="Picture 4"/>
+          <wp:inline distT="0" distB="0" distL="0" distR="0" wp14:anchorId="07226CE5" wp14:editId="6D0C6B37">
+            <wp:extent cx="2047875" cy="4124325"/>
+            <wp:effectExtent l="0" t="0" r="9525" b="9525"/>
+            <wp:docPr id="6" name="Picture 6"/>
             <wp:cNvGraphicFramePr>
               <a:graphicFrameLocks xmlns:a="http://schemas.openxmlformats.org/drawingml/2006/main" noChangeAspect="1"/>
             </wp:cNvGraphicFramePr>
@@ -1404,7 +1431,7 @@
                     </pic:cNvPicPr>
                   </pic:nvPicPr>
                   <pic:blipFill>
-                    <a:blip r:embed="rId16">
+                    <a:blip r:embed="rId15">
                       <a:extLst>
                         <a:ext uri="{28A0092B-C50C-407E-A947-70E740481C1C}">
                           <a14:useLocalDpi xmlns:a14="http://schemas.microsoft.com/office/drawing/2010/main" val="0"/>
@@ -1419,7 +1446,7 @@
                   <pic:spPr bwMode="auto">
                     <a:xfrm>
                       <a:off x="0" y="0"/>
-                      <a:ext cx="2476500" cy="4314825"/>
+                      <a:ext cx="2047875" cy="4124325"/>
                     </a:xfrm>
                     <a:prstGeom prst="rect">
                       <a:avLst/>
@@ -1651,7 +1678,15 @@
           <w:sz w:val="24"/>
           <w:szCs w:val="24"/>
         </w:rPr>
-        <w:t xml:space="preserve"> -TBA</w:t>
+        <w:t xml:space="preserve"> </w:t>
+      </w:r>
+      <w:r>
+        <w:rPr>
+          <w:bCs/>
+          <w:sz w:val="24"/>
+          <w:szCs w:val="24"/>
+        </w:rPr>
+        <w:t>- Cancelled</w:t>
       </w:r>
     </w:p>
     <w:p>
@@ -1676,7 +1711,15 @@
           <w:sz w:val="24"/>
           <w:szCs w:val="24"/>
         </w:rPr>
-        <w:t xml:space="preserve"> -TBA</w:t>
+        <w:t xml:space="preserve"> -</w:t>
+      </w:r>
+      <w:r>
+        <w:rPr>
+          <w:bCs/>
+          <w:sz w:val="24"/>
+          <w:szCs w:val="24"/>
+        </w:rPr>
+        <w:t xml:space="preserve"> Cancelled</w:t>
       </w:r>
     </w:p>
     <w:p>
@@ -1717,6 +1760,14 @@
         </w:rPr>
         <w:t>Range Buff – Enables Projectile Sword Swings.</w:t>
       </w:r>
+      <w:r>
+        <w:rPr>
+          <w:bCs/>
+          <w:sz w:val="24"/>
+          <w:szCs w:val="24"/>
+        </w:rPr>
+        <w:t xml:space="preserve"> (Cancelled)</w:t>
+      </w:r>
     </w:p>
     <w:p>
       <w:pPr>
@@ -1772,6 +1823,14 @@
           <w:szCs w:val="24"/>
         </w:rPr>
         <w:t>Projectile Sword Slash (Only available with range buff)</w:t>
+      </w:r>
+      <w:r>
+        <w:rPr>
+          <w:bCs/>
+          <w:sz w:val="24"/>
+          <w:szCs w:val="24"/>
+        </w:rPr>
+        <w:t>(Cancelled)</w:t>
       </w:r>
     </w:p>
     <w:p>
@@ -2319,12 +2378,12 @@
       </w:r>
     </w:p>
     <w:sectPr>
-      <w:headerReference w:type="even" r:id="rId17"/>
-      <w:headerReference w:type="default" r:id="rId18"/>
-      <w:footerReference w:type="even" r:id="rId19"/>
-      <w:footerReference w:type="default" r:id="rId20"/>
-      <w:headerReference w:type="first" r:id="rId21"/>
-      <w:footerReference w:type="first" r:id="rId22"/>
+      <w:headerReference w:type="even" r:id="rId16"/>
+      <w:headerReference w:type="default" r:id="rId17"/>
+      <w:footerReference w:type="even" r:id="rId18"/>
+      <w:footerReference w:type="default" r:id="rId19"/>
+      <w:headerReference w:type="first" r:id="rId20"/>
+      <w:footerReference w:type="first" r:id="rId21"/>
       <w:pgSz w:w="12240" w:h="15840"/>
       <w:pgMar w:top="1440" w:right="1440" w:bottom="1440" w:left="1440" w:header="720" w:footer="720" w:gutter="0"/>
       <w:pgBorders w:offsetFrom="page">
@@ -4012,10 +4071,14 @@
 </file>
 
 <file path=customXml/item2.xml><?xml version="1.0" encoding="utf-8"?>
-<p:properties xmlns:p="http://schemas.microsoft.com/office/2006/metadata/properties" xmlns:xsi="http://www.w3.org/2001/XMLSchema-instance" xmlns:pc="http://schemas.microsoft.com/office/infopath/2007/PartnerControls"/>
+<ct:contentTypeSchema xmlns:ct="http://schemas.microsoft.com/office/2006/metadata/contentType" xmlns:ma="http://schemas.microsoft.com/office/2006/metadata/properties/metaAttributes" ct:_="" ma:_="" ma:contentTypeName="TemplateFile" ma:contentTypeID="0x0101006EDDDB5EE6D98C44930B742096920B300400F5B6D36B3EF94B4E9A635CDF2A18F5B8" ma:contentTypeVersion="33" ma:contentTypeDescription="Create a new document." ma:contentTypeScope="" ma:versionID="37d3ec2b48d53e45b233ad8f52fe1b11"/>
 </file>
 
 <file path=customXml/item3.xml><?xml version="1.0" encoding="utf-8"?>
+<b:Sources xmlns:b="http://schemas.openxmlformats.org/officeDocument/2006/bibliography" xmlns="http://schemas.openxmlformats.org/officeDocument/2006/bibliography" SelectedStyle="\APA.XSL" StyleName="APA"/>
+</file>
+
+<file path=customXml/item4.xml><?xml version="1.0" encoding="utf-8"?>
 <?mso-contentType ?>
 <FormTemplates xmlns="http://schemas.microsoft.com/sharepoint/v3/contenttype/forms">
   <Display>DocumentLibraryForm</Display>
@@ -4024,12 +4087,8 @@
 </FormTemplates>
 </file>
 
-<file path=customXml/item4.xml><?xml version="1.0" encoding="utf-8"?>
-<b:Sources xmlns:b="http://schemas.openxmlformats.org/officeDocument/2006/bibliography" xmlns="http://schemas.openxmlformats.org/officeDocument/2006/bibliography" SelectedStyle="\APA.XSL" StyleName="APA"/>
-</file>
-
 <file path=customXml/item5.xml><?xml version="1.0" encoding="utf-8"?>
-<ct:contentTypeSchema xmlns:ct="http://schemas.microsoft.com/office/2006/metadata/contentType" xmlns:ma="http://schemas.microsoft.com/office/2006/metadata/properties/metaAttributes" ct:_="" ma:_="" ma:contentTypeName="TemplateFile" ma:contentTypeID="0x0101006EDDDB5EE6D98C44930B742096920B300400F5B6D36B3EF94B4E9A635CDF2A18F5B8" ma:contentTypeVersion="33" ma:contentTypeDescription="Create a new document." ma:contentTypeScope="" ma:versionID="37d3ec2b48d53e45b233ad8f52fe1b11"/>
+<p:properties xmlns:p="http://schemas.microsoft.com/office/2006/metadata/properties" xmlns:xsi="http://www.w3.org/2001/XMLSchema-instance" xmlns:pc="http://schemas.microsoft.com/office/infopath/2007/PartnerControls"/>
 </file>
 
 <file path=customXml/itemProps1.xml><?xml version="1.0" encoding="utf-8"?>
@@ -4041,15 +4100,23 @@
 </file>
 
 <file path=customXml/itemProps2.xml><?xml version="1.0" encoding="utf-8"?>
-<ds:datastoreItem xmlns:ds="http://schemas.openxmlformats.org/officeDocument/2006/customXml" ds:itemID="{6BD01D80-C71E-4C35-9EC9-AB4B2A68E7C1}">
+<ds:datastoreItem xmlns:ds="http://schemas.openxmlformats.org/officeDocument/2006/customXml" ds:itemID="{F9F1F569-4C10-4968-8575-367736BE939A}">
   <ds:schemaRefs>
-    <ds:schemaRef ds:uri="http://schemas.microsoft.com/office/2006/metadata/properties"/>
-    <ds:schemaRef ds:uri="http://schemas.microsoft.com/office/infopath/2007/PartnerControls"/>
+    <ds:schemaRef ds:uri="http://schemas.microsoft.com/office/2006/metadata/contentType"/>
+    <ds:schemaRef ds:uri="http://schemas.microsoft.com/office/2006/metadata/properties/metaAttributes"/>
   </ds:schemaRefs>
 </ds:datastoreItem>
 </file>
 
 <file path=customXml/itemProps3.xml><?xml version="1.0" encoding="utf-8"?>
+<ds:datastoreItem xmlns:ds="http://schemas.openxmlformats.org/officeDocument/2006/customXml" ds:itemID="{08FF1E8F-6D6D-4061-9234-1809D01FE3F5}">
+  <ds:schemaRefs>
+    <ds:schemaRef ds:uri="http://schemas.openxmlformats.org/officeDocument/2006/bibliography"/>
+  </ds:schemaRefs>
+</ds:datastoreItem>
+</file>
+
+<file path=customXml/itemProps4.xml><?xml version="1.0" encoding="utf-8"?>
 <ds:datastoreItem xmlns:ds="http://schemas.openxmlformats.org/officeDocument/2006/customXml" ds:itemID="{DF8A6096-AC3C-41A5-9CB9-998E1823050B}">
   <ds:schemaRefs>
     <ds:schemaRef ds:uri="http://schemas.microsoft.com/sharepoint/v3/contenttype/forms"/>
@@ -4057,19 +4124,11 @@
 </ds:datastoreItem>
 </file>
 
-<file path=customXml/itemProps4.xml><?xml version="1.0" encoding="utf-8"?>
-<ds:datastoreItem xmlns:ds="http://schemas.openxmlformats.org/officeDocument/2006/customXml" ds:itemID="{08FF1E8F-6D6D-4061-9234-1809D01FE3F5}">
+<file path=customXml/itemProps5.xml><?xml version="1.0" encoding="utf-8"?>
+<ds:datastoreItem xmlns:ds="http://schemas.openxmlformats.org/officeDocument/2006/customXml" ds:itemID="{6BD01D80-C71E-4C35-9EC9-AB4B2A68E7C1}">
   <ds:schemaRefs>
-    <ds:schemaRef ds:uri="http://schemas.openxmlformats.org/officeDocument/2006/bibliography"/>
-  </ds:schemaRefs>
-</ds:datastoreItem>
-</file>
-
-<file path=customXml/itemProps5.xml><?xml version="1.0" encoding="utf-8"?>
-<ds:datastoreItem xmlns:ds="http://schemas.openxmlformats.org/officeDocument/2006/customXml" ds:itemID="{F9F1F569-4C10-4968-8575-367736BE939A}">
-  <ds:schemaRefs>
-    <ds:schemaRef ds:uri="http://schemas.microsoft.com/office/2006/metadata/contentType"/>
-    <ds:schemaRef ds:uri="http://schemas.microsoft.com/office/2006/metadata/properties/metaAttributes"/>
+    <ds:schemaRef ds:uri="http://schemas.microsoft.com/office/2006/metadata/properties"/>
+    <ds:schemaRef ds:uri="http://schemas.microsoft.com/office/infopath/2007/PartnerControls"/>
   </ds:schemaRefs>
 </ds:datastoreItem>
 </file>
</xml_diff>